<commit_message>
se hace prototipo pagina 1
</commit_message>
<xml_diff>
--- a/Sprint1.docx
+++ b/Sprint1.docx
@@ -13,6 +13,8 @@
           <w:szCs w:val="44"/>
         </w:rPr>
       </w:pPr>
+      <w:bookmarkStart w:id="0" w:name="_Hlk114518764"/>
+      <w:bookmarkEnd w:id="0"/>
       <w:r>
         <w:rPr>
           <w:rFonts w:ascii="Times New Roman" w:eastAsia="Arial" w:hAnsi="Times New Roman" w:cs="Times New Roman"/>
@@ -39,10 +41,19 @@
         <w:rPr>
           <w:rFonts w:ascii="Times New Roman" w:eastAsia="Arial" w:hAnsi="Times New Roman" w:cs="Times New Roman"/>
           <w:b/>
+          <w:sz w:val="36"/>
+          <w:szCs w:val="36"/>
+        </w:rPr>
+      </w:pPr>
+      <w:r>
+        <w:rPr>
+          <w:rFonts w:ascii="Times New Roman" w:eastAsia="Arial" w:hAnsi="Times New Roman" w:cs="Times New Roman"/>
+          <w:b/>
           <w:sz w:val="44"/>
           <w:szCs w:val="44"/>
         </w:rPr>
-      </w:pPr>
+        <w:t xml:space="preserve">Plataforma </w:t>
+      </w:r>
       <w:r>
         <w:rPr>
           <w:rFonts w:ascii="Times New Roman" w:eastAsia="Arial" w:hAnsi="Times New Roman" w:cs="Times New Roman"/>
@@ -50,20 +61,57 @@
           <w:sz w:val="44"/>
           <w:szCs w:val="44"/>
         </w:rPr>
-        <w:t>XXXXXXXX</w:t>
-      </w:r>
-    </w:p>
-    <w:p>
-      <w:pPr>
-        <w:spacing w:line="276" w:lineRule="auto"/>
-        <w:jc w:val="center"/>
-        <w:rPr>
-          <w:rFonts w:ascii="Times New Roman" w:eastAsia="Arial" w:hAnsi="Times New Roman" w:cs="Times New Roman"/>
-          <w:b/>
-          <w:sz w:val="36"/>
-          <w:szCs w:val="36"/>
-        </w:rPr>
-      </w:pPr>
+        <w:t xml:space="preserve">para </w:t>
+      </w:r>
+      <w:r>
+        <w:rPr>
+          <w:rFonts w:ascii="Times New Roman" w:eastAsia="Arial" w:hAnsi="Times New Roman" w:cs="Times New Roman"/>
+          <w:b/>
+          <w:sz w:val="44"/>
+          <w:szCs w:val="44"/>
+        </w:rPr>
+        <w:t>Restaurante</w:t>
+      </w:r>
+      <w:r>
+        <w:rPr>
+          <w:rFonts w:ascii="Times New Roman" w:eastAsia="Arial" w:hAnsi="Times New Roman" w:cs="Times New Roman"/>
+          <w:b/>
+          <w:sz w:val="44"/>
+          <w:szCs w:val="44"/>
+        </w:rPr>
+        <w:t xml:space="preserve"> </w:t>
+      </w:r>
+      <w:proofErr w:type="spellStart"/>
+      <w:r>
+        <w:rPr>
+          <w:rFonts w:ascii="Times New Roman" w:eastAsia="Arial" w:hAnsi="Times New Roman" w:cs="Times New Roman"/>
+          <w:b/>
+          <w:sz w:val="44"/>
+          <w:szCs w:val="44"/>
+        </w:rPr>
+        <w:t>Bruegger's</w:t>
+      </w:r>
+      <w:proofErr w:type="spellEnd"/>
+      <w:r>
+        <w:rPr>
+          <w:rFonts w:ascii="Times New Roman" w:eastAsia="Arial" w:hAnsi="Times New Roman" w:cs="Times New Roman"/>
+          <w:b/>
+          <w:sz w:val="44"/>
+          <w:szCs w:val="44"/>
+        </w:rPr>
+        <w:t xml:space="preserve"> </w:t>
+      </w:r>
+      <w:proofErr w:type="spellStart"/>
+      <w:r>
+        <w:rPr>
+          <w:rFonts w:ascii="Times New Roman" w:eastAsia="Arial" w:hAnsi="Times New Roman" w:cs="Times New Roman"/>
+          <w:b/>
+          <w:sz w:val="44"/>
+          <w:szCs w:val="44"/>
+        </w:rPr>
+        <w:t>Bagels</w:t>
+      </w:r>
+      <w:proofErr w:type="spellEnd"/>
     </w:p>
     <w:p>
       <w:pPr>
@@ -322,10 +370,13 @@
           <w:sz w:val="28"/>
           <w:szCs w:val="28"/>
         </w:rPr>
-        <w:t xml:space="preserve"> -</w:t>
-      </w:r>
-      <w:proofErr w:type="spellStart"/>
-      <w:r>
+        <w:t xml:space="preserve"> </w:t>
+      </w:r>
+    </w:p>
+    <w:p>
+      <w:pPr>
+        <w:spacing w:after="0" w:line="240" w:lineRule="auto"/>
+        <w:jc w:val="center"/>
         <w:rPr>
           <w:rFonts w:ascii="Times New Roman" w:eastAsia="Arial" w:hAnsi="Times New Roman" w:cs="Times New Roman"/>
           <w:i/>
@@ -333,9 +384,7 @@
           <w:sz w:val="28"/>
           <w:szCs w:val="28"/>
         </w:rPr>
-        <w:t>front</w:t>
-      </w:r>
-      <w:proofErr w:type="spellEnd"/>
+      </w:pPr>
     </w:p>
     <w:p>
       <w:pPr>
@@ -349,11 +398,7 @@
           <w:szCs w:val="28"/>
         </w:rPr>
       </w:pPr>
-    </w:p>
-    <w:p>
-      <w:pPr>
-        <w:spacing w:after="0" w:line="240" w:lineRule="auto"/>
-        <w:jc w:val="center"/>
+      <w:r>
         <w:rPr>
           <w:rFonts w:ascii="Times New Roman" w:eastAsia="Arial" w:hAnsi="Times New Roman" w:cs="Times New Roman"/>
           <w:i/>
@@ -361,7 +406,8 @@
           <w:sz w:val="28"/>
           <w:szCs w:val="28"/>
         </w:rPr>
-      </w:pPr>
+        <w:t>Javier Eduardo Suarez</w:t>
+      </w:r>
       <w:r>
         <w:rPr>
           <w:rFonts w:ascii="Times New Roman" w:eastAsia="Arial" w:hAnsi="Times New Roman" w:cs="Times New Roman"/>
@@ -370,9 +416,13 @@
           <w:sz w:val="28"/>
           <w:szCs w:val="28"/>
         </w:rPr>
-        <w:t>Javier Eduardo Suarez</w:t>
-      </w:r>
-      <w:r>
+        <w:t xml:space="preserve"> </w:t>
+      </w:r>
+    </w:p>
+    <w:p>
+      <w:pPr>
+        <w:spacing w:after="0" w:line="240" w:lineRule="auto"/>
+        <w:jc w:val="center"/>
         <w:rPr>
           <w:rFonts w:ascii="Times New Roman" w:eastAsia="Arial" w:hAnsi="Times New Roman" w:cs="Times New Roman"/>
           <w:i/>
@@ -380,10 +430,12 @@
           <w:sz w:val="28"/>
           <w:szCs w:val="28"/>
         </w:rPr>
-        <w:t xml:space="preserve"> -- </w:t>
-      </w:r>
-      <w:proofErr w:type="spellStart"/>
-      <w:r>
+      </w:pPr>
+    </w:p>
+    <w:p>
+      <w:pPr>
+        <w:spacing w:after="0" w:line="240" w:lineRule="auto"/>
+        <w:jc w:val="center"/>
         <w:rPr>
           <w:rFonts w:ascii="Times New Roman" w:eastAsia="Arial" w:hAnsi="Times New Roman" w:cs="Times New Roman"/>
           <w:i/>
@@ -391,14 +443,8 @@
           <w:sz w:val="28"/>
           <w:szCs w:val="28"/>
         </w:rPr>
-        <w:t>front</w:t>
-      </w:r>
-      <w:proofErr w:type="spellEnd"/>
-    </w:p>
-    <w:p>
-      <w:pPr>
-        <w:spacing w:after="0" w:line="240" w:lineRule="auto"/>
-        <w:jc w:val="center"/>
+      </w:pPr>
+      <w:r>
         <w:rPr>
           <w:rFonts w:ascii="Times New Roman" w:eastAsia="Arial" w:hAnsi="Times New Roman" w:cs="Times New Roman"/>
           <w:i/>
@@ -406,12 +452,9 @@
           <w:sz w:val="28"/>
           <w:szCs w:val="28"/>
         </w:rPr>
-      </w:pPr>
-    </w:p>
-    <w:p>
-      <w:pPr>
-        <w:spacing w:after="0" w:line="240" w:lineRule="auto"/>
-        <w:jc w:val="center"/>
+        <w:t>Pa</w:t>
+      </w:r>
+      <w:r>
         <w:rPr>
           <w:rFonts w:ascii="Times New Roman" w:eastAsia="Arial" w:hAnsi="Times New Roman" w:cs="Times New Roman"/>
           <w:i/>
@@ -419,7 +462,8 @@
           <w:sz w:val="28"/>
           <w:szCs w:val="28"/>
         </w:rPr>
-      </w:pPr>
+        <w:t>blo</w:t>
+      </w:r>
       <w:r>
         <w:rPr>
           <w:rFonts w:ascii="Times New Roman" w:eastAsia="Arial" w:hAnsi="Times New Roman" w:cs="Times New Roman"/>
@@ -428,9 +472,13 @@
           <w:sz w:val="28"/>
           <w:szCs w:val="28"/>
         </w:rPr>
-        <w:t>Pa</w:t>
-      </w:r>
-      <w:r>
+        <w:t xml:space="preserve"> Andrés Ortiz Reyes</w:t>
+      </w:r>
+    </w:p>
+    <w:p>
+      <w:pPr>
+        <w:spacing w:after="0" w:line="240" w:lineRule="auto"/>
+        <w:jc w:val="center"/>
         <w:rPr>
           <w:rFonts w:ascii="Times New Roman" w:eastAsia="Arial" w:hAnsi="Times New Roman" w:cs="Times New Roman"/>
           <w:i/>
@@ -438,9 +486,12 @@
           <w:sz w:val="28"/>
           <w:szCs w:val="28"/>
         </w:rPr>
-        <w:t>blo</w:t>
-      </w:r>
-      <w:r>
+      </w:pPr>
+    </w:p>
+    <w:p>
+      <w:pPr>
+        <w:spacing w:after="0" w:line="240" w:lineRule="auto"/>
+        <w:jc w:val="center"/>
         <w:rPr>
           <w:rFonts w:ascii="Times New Roman" w:eastAsia="Arial" w:hAnsi="Times New Roman" w:cs="Times New Roman"/>
           <w:i/>
@@ -448,13 +499,8 @@
           <w:sz w:val="28"/>
           <w:szCs w:val="28"/>
         </w:rPr>
-        <w:t xml:space="preserve"> Andrés Ortiz Reyes</w:t>
-      </w:r>
-    </w:p>
-    <w:p>
-      <w:pPr>
-        <w:spacing w:after="0" w:line="240" w:lineRule="auto"/>
-        <w:jc w:val="center"/>
+      </w:pPr>
+      <w:r>
         <w:rPr>
           <w:rFonts w:ascii="Times New Roman" w:eastAsia="Arial" w:hAnsi="Times New Roman" w:cs="Times New Roman"/>
           <w:i/>
@@ -462,12 +508,9 @@
           <w:sz w:val="28"/>
           <w:szCs w:val="28"/>
         </w:rPr>
-      </w:pPr>
-    </w:p>
-    <w:p>
-      <w:pPr>
-        <w:spacing w:after="0" w:line="240" w:lineRule="auto"/>
-        <w:jc w:val="center"/>
+        <w:t>Jesús Cardona Londoño</w:t>
+      </w:r>
+      <w:r>
         <w:rPr>
           <w:rFonts w:ascii="Times New Roman" w:eastAsia="Arial" w:hAnsi="Times New Roman" w:cs="Times New Roman"/>
           <w:i/>
@@ -475,8 +518,13 @@
           <w:sz w:val="28"/>
           <w:szCs w:val="28"/>
         </w:rPr>
-      </w:pPr>
-      <w:r>
+        <w:t xml:space="preserve"> </w:t>
+      </w:r>
+    </w:p>
+    <w:p>
+      <w:pPr>
+        <w:spacing w:after="0" w:line="240" w:lineRule="auto"/>
+        <w:jc w:val="center"/>
         <w:rPr>
           <w:rFonts w:ascii="Times New Roman" w:eastAsia="Arial" w:hAnsi="Times New Roman" w:cs="Times New Roman"/>
           <w:i/>
@@ -484,8 +532,18 @@
           <w:sz w:val="28"/>
           <w:szCs w:val="28"/>
         </w:rPr>
-        <w:t>Jesús Cardona Londoño</w:t>
-      </w:r>
+      </w:pPr>
+    </w:p>
+    <w:p>
+      <w:pPr>
+        <w:spacing w:after="0" w:line="240" w:lineRule="auto"/>
+        <w:jc w:val="center"/>
+        <w:rPr>
+          <w:rFonts w:ascii="Times New Roman" w:eastAsia="Arial" w:hAnsi="Times New Roman" w:cs="Times New Roman"/>
+          <w:sz w:val="24"/>
+          <w:szCs w:val="24"/>
+        </w:rPr>
+      </w:pPr>
       <w:r>
         <w:rPr>
           <w:rFonts w:ascii="Times New Roman" w:eastAsia="Arial" w:hAnsi="Times New Roman" w:cs="Times New Roman"/>
@@ -494,13 +552,10 @@
           <w:sz w:val="28"/>
           <w:szCs w:val="28"/>
         </w:rPr>
-        <w:t xml:space="preserve"> -- back</w:t>
-      </w:r>
-    </w:p>
-    <w:p>
-      <w:pPr>
-        <w:spacing w:after="0" w:line="240" w:lineRule="auto"/>
-        <w:jc w:val="center"/>
+        <w:t xml:space="preserve">Bladimir </w:t>
+      </w:r>
+      <w:proofErr w:type="spellStart"/>
+      <w:r>
         <w:rPr>
           <w:rFonts w:ascii="Times New Roman" w:eastAsia="Arial" w:hAnsi="Times New Roman" w:cs="Times New Roman"/>
           <w:i/>
@@ -508,18 +563,9 @@
           <w:sz w:val="28"/>
           <w:szCs w:val="28"/>
         </w:rPr>
-      </w:pPr>
-    </w:p>
-    <w:p>
-      <w:pPr>
-        <w:spacing w:after="0" w:line="240" w:lineRule="auto"/>
-        <w:jc w:val="center"/>
-        <w:rPr>
-          <w:rFonts w:ascii="Times New Roman" w:eastAsia="Arial" w:hAnsi="Times New Roman" w:cs="Times New Roman"/>
-          <w:sz w:val="24"/>
-          <w:szCs w:val="24"/>
-        </w:rPr>
-      </w:pPr>
+        <w:t>Bucumi</w:t>
+      </w:r>
+      <w:proofErr w:type="spellEnd"/>
       <w:r>
         <w:rPr>
           <w:rFonts w:ascii="Times New Roman" w:eastAsia="Arial" w:hAnsi="Times New Roman" w:cs="Times New Roman"/>
@@ -528,7 +574,7 @@
           <w:sz w:val="28"/>
           <w:szCs w:val="28"/>
         </w:rPr>
-        <w:t xml:space="preserve">Bladimir </w:t>
+        <w:t xml:space="preserve"> </w:t>
       </w:r>
       <w:proofErr w:type="spellStart"/>
       <w:r>
@@ -539,7 +585,7 @@
           <w:sz w:val="28"/>
           <w:szCs w:val="28"/>
         </w:rPr>
-        <w:t>Bucumi</w:t>
+        <w:t>Banguero</w:t>
       </w:r>
       <w:proofErr w:type="spellEnd"/>
       <w:r>
@@ -551,28 +597,6 @@
           <w:szCs w:val="28"/>
         </w:rPr>
         <w:t xml:space="preserve"> </w:t>
-      </w:r>
-      <w:proofErr w:type="spellStart"/>
-      <w:r>
-        <w:rPr>
-          <w:rFonts w:ascii="Times New Roman" w:eastAsia="Arial" w:hAnsi="Times New Roman" w:cs="Times New Roman"/>
-          <w:i/>
-          <w:color w:val="000000"/>
-          <w:sz w:val="28"/>
-          <w:szCs w:val="28"/>
-        </w:rPr>
-        <w:t>Banguero</w:t>
-      </w:r>
-      <w:proofErr w:type="spellEnd"/>
-      <w:r>
-        <w:rPr>
-          <w:rFonts w:ascii="Times New Roman" w:eastAsia="Arial" w:hAnsi="Times New Roman" w:cs="Times New Roman"/>
-          <w:i/>
-          <w:color w:val="000000"/>
-          <w:sz w:val="28"/>
-          <w:szCs w:val="28"/>
-        </w:rPr>
-        <w:t xml:space="preserve"> --back</w:t>
       </w:r>
     </w:p>
     <w:p>
@@ -835,14 +859,7 @@
                 <w:rFonts w:ascii="Times New Roman" w:eastAsia="Arial" w:hAnsi="Times New Roman" w:cs="Times New Roman"/>
                 <w:bCs/>
               </w:rPr>
-              <w:t>Javier Eduardo Suar</w:t>
-            </w:r>
-            <w:r>
-              <w:rPr>
-                <w:rFonts w:ascii="Times New Roman" w:eastAsia="Arial" w:hAnsi="Times New Roman" w:cs="Times New Roman"/>
-                <w:bCs/>
-              </w:rPr>
-              <w:t>ez</w:t>
+              <w:t>Javier Eduardo Suarez</w:t>
             </w:r>
           </w:p>
           <w:p>
@@ -1222,14 +1239,7 @@
                 <w:rFonts w:ascii="Times New Roman" w:eastAsia="Arial" w:hAnsi="Times New Roman" w:cs="Times New Roman"/>
                 <w:bCs/>
               </w:rPr>
-              <w:t>s</w:t>
-            </w:r>
-            <w:r>
-              <w:rPr>
-                <w:rFonts w:ascii="Times New Roman" w:eastAsia="Arial" w:hAnsi="Times New Roman" w:cs="Times New Roman"/>
-                <w:bCs/>
-              </w:rPr>
-              <w:t xml:space="preserve">on los expertos que construyen y mantienen los mecanismos que procesan datos y realizan acciones en los sitios web. A diferencia de los desarrolladores </w:t>
+              <w:t xml:space="preserve">son los expertos que construyen y mantienen los mecanismos que procesan datos y realizan acciones en los sitios web. A diferencia de los desarrolladores </w:t>
             </w:r>
             <w:proofErr w:type="spellStart"/>
             <w:r>
@@ -3544,18 +3554,7 @@
           <w:sz w:val="24"/>
           <w:szCs w:val="24"/>
         </w:rPr>
-        <w:t>Usuario</w:t>
-      </w:r>
-      <w:r>
-        <w:rPr>
-          <w:rFonts w:ascii="Times New Roman" w:eastAsia="Arial" w:hAnsi="Times New Roman" w:cs="Times New Roman"/>
-          <w:b/>
-          <w:bCs/>
-          <w:iCs/>
-          <w:sz w:val="24"/>
-          <w:szCs w:val="24"/>
-        </w:rPr>
-        <w:t xml:space="preserve">: </w:t>
+        <w:t xml:space="preserve">Usuario: </w:t>
       </w:r>
       <w:r>
         <w:rPr>
@@ -3643,11 +3642,12 @@
         <w:rPr>
           <w:rFonts w:ascii="Times New Roman" w:eastAsia="Arial" w:hAnsi="Times New Roman" w:cs="Times New Roman"/>
           <w:bCs/>
+          <w:noProof/>
           <w:sz w:val="24"/>
           <w:szCs w:val="24"/>
         </w:rPr>
         <w:drawing>
-          <wp:anchor distT="0" distB="0" distL="114300" distR="114300" simplePos="0" relativeHeight="251659264" behindDoc="0" locked="0" layoutInCell="1" allowOverlap="1" wp14:anchorId="53C4F6DB" wp14:editId="23D468D6">
+          <wp:anchor distT="0" distB="0" distL="114300" distR="114300" simplePos="0" relativeHeight="251655168" behindDoc="0" locked="0" layoutInCell="1" allowOverlap="1" wp14:anchorId="53C4F6DB" wp14:editId="529843ED">
             <wp:simplePos x="0" y="0"/>
             <wp:positionH relativeFrom="column">
               <wp:posOffset>-690880</wp:posOffset>
@@ -3719,10 +3719,1258 @@
         <w:rPr>
           <w:rFonts w:ascii="Times New Roman" w:eastAsia="Arial" w:hAnsi="Times New Roman" w:cs="Times New Roman"/>
           <w:b/>
-          <w:sz w:val="24"/>
-          <w:szCs w:val="24"/>
-        </w:rPr>
-      </w:pPr>
+          <w:sz w:val="40"/>
+          <w:szCs w:val="40"/>
+        </w:rPr>
+      </w:pPr>
+    </w:p>
+    <w:p>
+      <w:pPr>
+        <w:spacing w:line="276" w:lineRule="auto"/>
+        <w:jc w:val="center"/>
+        <w:rPr>
+          <w:rFonts w:ascii="Times New Roman" w:eastAsia="Arial" w:hAnsi="Times New Roman" w:cs="Times New Roman"/>
+          <w:b/>
+          <w:sz w:val="40"/>
+          <w:szCs w:val="40"/>
+        </w:rPr>
+      </w:pPr>
+    </w:p>
+    <w:p>
+      <w:pPr>
+        <w:rPr>
+          <w:rFonts w:ascii="Times New Roman" w:eastAsia="Arial" w:hAnsi="Times New Roman" w:cs="Times New Roman"/>
+          <w:b/>
+          <w:sz w:val="40"/>
+          <w:szCs w:val="40"/>
+        </w:rPr>
+      </w:pPr>
+      <w:r>
+        <w:rPr>
+          <w:rFonts w:ascii="Times New Roman" w:eastAsia="Arial" w:hAnsi="Times New Roman" w:cs="Times New Roman"/>
+          <w:b/>
+          <w:sz w:val="40"/>
+          <w:szCs w:val="40"/>
+        </w:rPr>
+        <w:br w:type="page"/>
+      </w:r>
+    </w:p>
+    <w:p>
+      <w:pPr>
+        <w:spacing w:line="276" w:lineRule="auto"/>
+        <w:jc w:val="center"/>
+        <w:rPr>
+          <w:rFonts w:ascii="Times New Roman" w:eastAsia="Arial" w:hAnsi="Times New Roman" w:cs="Times New Roman"/>
+          <w:b/>
+          <w:sz w:val="40"/>
+          <w:szCs w:val="40"/>
+        </w:rPr>
+      </w:pPr>
+      <w:r>
+        <w:rPr>
+          <w:rFonts w:ascii="Times New Roman" w:eastAsia="Arial" w:hAnsi="Times New Roman" w:cs="Times New Roman"/>
+          <w:b/>
+          <w:sz w:val="40"/>
+          <w:szCs w:val="40"/>
+        </w:rPr>
+        <w:lastRenderedPageBreak/>
+        <w:t>Mapa de navegabilidad</w:t>
+      </w:r>
+    </w:p>
+    <w:p>
+      <w:pPr>
+        <w:spacing w:line="276" w:lineRule="auto"/>
+        <w:jc w:val="center"/>
+        <w:rPr>
+          <w:rFonts w:ascii="Times New Roman" w:eastAsia="Arial" w:hAnsi="Times New Roman" w:cs="Times New Roman"/>
+          <w:b/>
+          <w:sz w:val="40"/>
+          <w:szCs w:val="40"/>
+        </w:rPr>
+      </w:pPr>
+      <w:r>
+        <w:rPr>
+          <w:rFonts w:ascii="Times New Roman" w:eastAsia="Arial" w:hAnsi="Times New Roman" w:cs="Times New Roman"/>
+          <w:b/>
+          <w:noProof/>
+          <w:sz w:val="40"/>
+          <w:szCs w:val="40"/>
+        </w:rPr>
+        <w:drawing>
+          <wp:inline distT="0" distB="0" distL="0" distR="0" wp14:anchorId="47EFB06F" wp14:editId="6DA7679B">
+            <wp:extent cx="5610225" cy="5705475"/>
+            <wp:effectExtent l="0" t="0" r="9525" b="9525"/>
+            <wp:docPr id="6" name="Imagen 6"/>
+            <wp:cNvGraphicFramePr>
+              <a:graphicFrameLocks xmlns:a="http://schemas.openxmlformats.org/drawingml/2006/main" noChangeAspect="1"/>
+            </wp:cNvGraphicFramePr>
+            <a:graphic xmlns:a="http://schemas.openxmlformats.org/drawingml/2006/main">
+              <a:graphicData uri="http://schemas.openxmlformats.org/drawingml/2006/picture">
+                <pic:pic xmlns:pic="http://schemas.openxmlformats.org/drawingml/2006/picture">
+                  <pic:nvPicPr>
+                    <pic:cNvPr id="0" name="Picture 3"/>
+                    <pic:cNvPicPr>
+                      <a:picLocks noChangeAspect="1" noChangeArrowheads="1"/>
+                    </pic:cNvPicPr>
+                  </pic:nvPicPr>
+                  <pic:blipFill>
+                    <a:blip r:embed="rId12">
+                      <a:extLst>
+                        <a:ext uri="{28A0092B-C50C-407E-A947-70E740481C1C}">
+                          <a14:useLocalDpi xmlns:a14="http://schemas.microsoft.com/office/drawing/2010/main" val="0"/>
+                        </a:ext>
+                      </a:extLst>
+                    </a:blip>
+                    <a:srcRect/>
+                    <a:stretch>
+                      <a:fillRect/>
+                    </a:stretch>
+                  </pic:blipFill>
+                  <pic:spPr bwMode="auto">
+                    <a:xfrm>
+                      <a:off x="0" y="0"/>
+                      <a:ext cx="5610225" cy="5705475"/>
+                    </a:xfrm>
+                    <a:prstGeom prst="rect">
+                      <a:avLst/>
+                    </a:prstGeom>
+                    <a:noFill/>
+                    <a:ln>
+                      <a:noFill/>
+                    </a:ln>
+                  </pic:spPr>
+                </pic:pic>
+              </a:graphicData>
+            </a:graphic>
+          </wp:inline>
+        </w:drawing>
+      </w:r>
+    </w:p>
+    <w:p>
+      <w:pPr>
+        <w:spacing w:line="276" w:lineRule="auto"/>
+        <w:rPr>
+          <w:rFonts w:ascii="Times New Roman" w:eastAsia="Arial" w:hAnsi="Times New Roman" w:cs="Times New Roman"/>
+          <w:bCs/>
+          <w:sz w:val="24"/>
+          <w:szCs w:val="24"/>
+        </w:rPr>
+      </w:pPr>
+    </w:p>
+    <w:p>
+      <w:pPr>
+        <w:spacing w:line="276" w:lineRule="auto"/>
+        <w:rPr>
+          <w:rFonts w:ascii="Times New Roman" w:eastAsia="Arial" w:hAnsi="Times New Roman" w:cs="Times New Roman"/>
+          <w:bCs/>
+          <w:sz w:val="24"/>
+          <w:szCs w:val="24"/>
+        </w:rPr>
+      </w:pPr>
+      <w:r>
+        <w:rPr>
+          <w:rFonts w:ascii="Times New Roman" w:eastAsia="Arial" w:hAnsi="Times New Roman" w:cs="Times New Roman"/>
+          <w:bCs/>
+          <w:sz w:val="24"/>
+          <w:szCs w:val="24"/>
+        </w:rPr>
+        <w:t>La plataforma inicia en</w:t>
+      </w:r>
+      <w:r>
+        <w:rPr>
+          <w:rFonts w:ascii="Times New Roman" w:eastAsia="Arial" w:hAnsi="Times New Roman" w:cs="Times New Roman"/>
+          <w:bCs/>
+          <w:sz w:val="24"/>
+          <w:szCs w:val="24"/>
+        </w:rPr>
+        <w:t xml:space="preserve"> el “home” </w:t>
+      </w:r>
+      <w:r>
+        <w:rPr>
+          <w:rFonts w:ascii="Times New Roman" w:eastAsia="Arial" w:hAnsi="Times New Roman" w:cs="Times New Roman"/>
+          <w:bCs/>
+          <w:sz w:val="24"/>
+          <w:szCs w:val="24"/>
+        </w:rPr>
+        <w:t xml:space="preserve">donde la idea es tener las opciones de menú tradicional, promociones, sedes y </w:t>
+      </w:r>
+      <w:proofErr w:type="spellStart"/>
+      <w:r>
+        <w:rPr>
+          <w:rFonts w:ascii="Times New Roman" w:eastAsia="Arial" w:hAnsi="Times New Roman" w:cs="Times New Roman"/>
+          <w:bCs/>
+          <w:sz w:val="24"/>
+          <w:szCs w:val="24"/>
+        </w:rPr>
+        <w:t>loguearse</w:t>
+      </w:r>
+      <w:proofErr w:type="spellEnd"/>
+      <w:r>
+        <w:rPr>
+          <w:rFonts w:ascii="Times New Roman" w:eastAsia="Arial" w:hAnsi="Times New Roman" w:cs="Times New Roman"/>
+          <w:bCs/>
+          <w:sz w:val="24"/>
+          <w:szCs w:val="24"/>
+        </w:rPr>
+        <w:t xml:space="preserve">, después de </w:t>
+      </w:r>
+      <w:proofErr w:type="spellStart"/>
+      <w:r>
+        <w:rPr>
+          <w:rFonts w:ascii="Times New Roman" w:eastAsia="Arial" w:hAnsi="Times New Roman" w:cs="Times New Roman"/>
+          <w:bCs/>
+          <w:sz w:val="24"/>
+          <w:szCs w:val="24"/>
+        </w:rPr>
+        <w:t>logueado</w:t>
+      </w:r>
+      <w:proofErr w:type="spellEnd"/>
+      <w:r>
+        <w:rPr>
+          <w:rFonts w:ascii="Times New Roman" w:eastAsia="Arial" w:hAnsi="Times New Roman" w:cs="Times New Roman"/>
+          <w:bCs/>
+          <w:sz w:val="24"/>
+          <w:szCs w:val="24"/>
+        </w:rPr>
+        <w:t xml:space="preserve"> el usuario </w:t>
+      </w:r>
+      <w:r>
+        <w:rPr>
+          <w:rFonts w:ascii="Times New Roman" w:eastAsia="Arial" w:hAnsi="Times New Roman" w:cs="Times New Roman"/>
+          <w:bCs/>
+          <w:sz w:val="24"/>
+          <w:szCs w:val="24"/>
+        </w:rPr>
+        <w:t>podrá asumir un rol según los permisos que tenga. Si es usuario se habilita la opción de realizar el pedido</w:t>
+      </w:r>
+      <w:r>
+        <w:rPr>
+          <w:rFonts w:ascii="Times New Roman" w:eastAsia="Arial" w:hAnsi="Times New Roman" w:cs="Times New Roman"/>
+          <w:bCs/>
+          <w:sz w:val="24"/>
+          <w:szCs w:val="24"/>
+        </w:rPr>
+        <w:t xml:space="preserve">, en cambio sí es administrador puede gestionar los productos y usuarios, finalmente el superadministrador </w:t>
+      </w:r>
+      <w:r>
+        <w:rPr>
+          <w:rFonts w:ascii="Times New Roman" w:eastAsia="Arial" w:hAnsi="Times New Roman" w:cs="Times New Roman"/>
+          <w:bCs/>
+          <w:sz w:val="24"/>
+          <w:szCs w:val="24"/>
+        </w:rPr>
+        <w:t>aparte de realizar todo lo anterior puede administrar menús y obtener estadísticas.</w:t>
+      </w:r>
+    </w:p>
+    <w:p>
+      <w:pPr>
+        <w:spacing w:line="276" w:lineRule="auto"/>
+        <w:rPr>
+          <w:rFonts w:ascii="Times New Roman" w:eastAsia="Arial" w:hAnsi="Times New Roman" w:cs="Times New Roman"/>
+          <w:bCs/>
+          <w:sz w:val="24"/>
+          <w:szCs w:val="24"/>
+        </w:rPr>
+      </w:pPr>
+    </w:p>
+    <w:p>
+      <w:pPr>
+        <w:spacing w:line="276" w:lineRule="auto"/>
+        <w:jc w:val="center"/>
+        <w:rPr>
+          <w:rFonts w:ascii="Times New Roman" w:eastAsia="Arial" w:hAnsi="Times New Roman" w:cs="Times New Roman"/>
+          <w:b/>
+          <w:sz w:val="40"/>
+          <w:szCs w:val="40"/>
+        </w:rPr>
+      </w:pPr>
+      <w:r>
+        <w:rPr>
+          <w:rFonts w:ascii="Times New Roman" w:eastAsia="Arial" w:hAnsi="Times New Roman" w:cs="Times New Roman"/>
+          <w:b/>
+          <w:noProof/>
+          <w:sz w:val="40"/>
+          <w:szCs w:val="40"/>
+        </w:rPr>
+        <w:lastRenderedPageBreak/>
+        <mc:AlternateContent>
+          <mc:Choice Requires="wpg">
+            <w:drawing>
+              <wp:anchor distT="0" distB="0" distL="114300" distR="114300" simplePos="0" relativeHeight="251661312" behindDoc="0" locked="0" layoutInCell="1" allowOverlap="1" wp14:anchorId="48F7A5C1" wp14:editId="3672C280">
+                <wp:simplePos x="0" y="0"/>
+                <wp:positionH relativeFrom="column">
+                  <wp:posOffset>-356235</wp:posOffset>
+                </wp:positionH>
+                <wp:positionV relativeFrom="paragraph">
+                  <wp:posOffset>426085</wp:posOffset>
+                </wp:positionV>
+                <wp:extent cx="3886200" cy="7820025"/>
+                <wp:effectExtent l="0" t="0" r="0" b="9525"/>
+                <wp:wrapSquare wrapText="bothSides"/>
+                <wp:docPr id="13" name="Grupo 13"/>
+                <wp:cNvGraphicFramePr/>
+                <a:graphic xmlns:a="http://schemas.openxmlformats.org/drawingml/2006/main">
+                  <a:graphicData uri="http://schemas.microsoft.com/office/word/2010/wordprocessingGroup">
+                    <wpg:wgp>
+                      <wpg:cNvGrpSpPr/>
+                      <wpg:grpSpPr>
+                        <a:xfrm>
+                          <a:off x="0" y="0"/>
+                          <a:ext cx="3886200" cy="7820025"/>
+                          <a:chOff x="0" y="0"/>
+                          <a:chExt cx="3886200" cy="7820025"/>
+                        </a:xfrm>
+                      </wpg:grpSpPr>
+                      <pic:pic xmlns:pic="http://schemas.openxmlformats.org/drawingml/2006/picture">
+                        <pic:nvPicPr>
+                          <pic:cNvPr id="7" name="Imagen 7" descr="Interfaz de usuario gráfica, Diagrama&#10;&#10;Descripción generada automáticamente"/>
+                          <pic:cNvPicPr>
+                            <a:picLocks noChangeAspect="1"/>
+                          </pic:cNvPicPr>
+                        </pic:nvPicPr>
+                        <pic:blipFill rotWithShape="1">
+                          <a:blip r:embed="rId13">
+                            <a:extLst>
+                              <a:ext uri="{28A0092B-C50C-407E-A947-70E740481C1C}">
+                                <a14:useLocalDpi xmlns:a14="http://schemas.microsoft.com/office/drawing/2010/main" val="0"/>
+                              </a:ext>
+                            </a:extLst>
+                          </a:blip>
+                          <a:srcRect r="74703" b="52228"/>
+                          <a:stretch/>
+                        </pic:blipFill>
+                        <pic:spPr bwMode="auto">
+                          <a:xfrm>
+                            <a:off x="0" y="0"/>
+                            <a:ext cx="3841750" cy="3781425"/>
+                          </a:xfrm>
+                          <a:prstGeom prst="rect">
+                            <a:avLst/>
+                          </a:prstGeom>
+                          <a:noFill/>
+                          <a:ln>
+                            <a:noFill/>
+                          </a:ln>
+                          <a:extLst>
+                            <a:ext uri="{53640926-AAD7-44D8-BBD7-CCE9431645EC}">
+                              <a14:shadowObscured xmlns:a14="http://schemas.microsoft.com/office/drawing/2010/main"/>
+                            </a:ext>
+                          </a:extLst>
+                        </pic:spPr>
+                      </pic:pic>
+                      <pic:pic xmlns:pic="http://schemas.openxmlformats.org/drawingml/2006/picture">
+                        <pic:nvPicPr>
+                          <pic:cNvPr id="11" name="Imagen 11" descr="Interfaz de usuario gráfica, Diagrama&#10;&#10;Descripción generada automáticamente"/>
+                          <pic:cNvPicPr>
+                            <a:picLocks noChangeAspect="1"/>
+                          </pic:cNvPicPr>
+                        </pic:nvPicPr>
+                        <pic:blipFill rotWithShape="1">
+                          <a:blip r:embed="rId13">
+                            <a:extLst>
+                              <a:ext uri="{28A0092B-C50C-407E-A947-70E740481C1C}">
+                                <a14:useLocalDpi xmlns:a14="http://schemas.microsoft.com/office/drawing/2010/main" val="0"/>
+                              </a:ext>
+                            </a:extLst>
+                          </a:blip>
+                          <a:srcRect l="25716" r="62242" b="52228"/>
+                          <a:stretch/>
+                        </pic:blipFill>
+                        <pic:spPr bwMode="auto">
+                          <a:xfrm>
+                            <a:off x="228600" y="4038600"/>
+                            <a:ext cx="1828800" cy="3781425"/>
+                          </a:xfrm>
+                          <a:prstGeom prst="rect">
+                            <a:avLst/>
+                          </a:prstGeom>
+                          <a:noFill/>
+                          <a:ln>
+                            <a:noFill/>
+                          </a:ln>
+                          <a:extLst>
+                            <a:ext uri="{53640926-AAD7-44D8-BBD7-CCE9431645EC}">
+                              <a14:shadowObscured xmlns:a14="http://schemas.microsoft.com/office/drawing/2010/main"/>
+                            </a:ext>
+                          </a:extLst>
+                        </pic:spPr>
+                      </pic:pic>
+                      <pic:pic xmlns:pic="http://schemas.openxmlformats.org/drawingml/2006/picture">
+                        <pic:nvPicPr>
+                          <pic:cNvPr id="12" name="Imagen 12" descr="Interfaz de usuario gráfica, Diagrama&#10;&#10;Descripción generada automáticamente"/>
+                          <pic:cNvPicPr>
+                            <a:picLocks noChangeAspect="1"/>
+                          </pic:cNvPicPr>
+                        </pic:nvPicPr>
+                        <pic:blipFill rotWithShape="1">
+                          <a:blip r:embed="rId13">
+                            <a:extLst>
+                              <a:ext uri="{28A0092B-C50C-407E-A947-70E740481C1C}">
+                                <a14:useLocalDpi xmlns:a14="http://schemas.microsoft.com/office/drawing/2010/main" val="0"/>
+                              </a:ext>
+                            </a:extLst>
+                          </a:blip>
+                          <a:srcRect l="25967" t="48734" r="61991" b="3494"/>
+                          <a:stretch/>
+                        </pic:blipFill>
+                        <pic:spPr bwMode="auto">
+                          <a:xfrm>
+                            <a:off x="2057400" y="4038600"/>
+                            <a:ext cx="1828800" cy="3781425"/>
+                          </a:xfrm>
+                          <a:prstGeom prst="rect">
+                            <a:avLst/>
+                          </a:prstGeom>
+                          <a:noFill/>
+                          <a:ln>
+                            <a:noFill/>
+                          </a:ln>
+                          <a:extLst>
+                            <a:ext uri="{53640926-AAD7-44D8-BBD7-CCE9431645EC}">
+                              <a14:shadowObscured xmlns:a14="http://schemas.microsoft.com/office/drawing/2010/main"/>
+                            </a:ext>
+                          </a:extLst>
+                        </pic:spPr>
+                      </pic:pic>
+                    </wpg:wgp>
+                  </a:graphicData>
+                </a:graphic>
+              </wp:anchor>
+            </w:drawing>
+          </mc:Choice>
+          <mc:Fallback>
+            <w:pict>
+              <v:group w14:anchorId="251C194B" id="Grupo 13" o:spid="_x0000_s1026" style="position:absolute;margin-left:-28.05pt;margin-top:33.55pt;width:306pt;height:615.75pt;z-index:251661312" coordsize="38862,78200" o:gfxdata="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">
+                <v:shapetype id="_x0000_t75" coordsize="21600,21600" o:spt="75" o:preferrelative="t" path="m@4@5l@4@11@9@11@9@5xe" filled="f" stroked="f">
+                  <v:stroke joinstyle="miter"/>
+                  <v:formulas>
+                    <v:f eqn="if lineDrawn pixelLineWidth 0"/>
+                    <v:f eqn="sum @0 1 0"/>
+                    <v:f eqn="sum 0 0 @1"/>
+                    <v:f eqn="prod @2 1 2"/>
+                    <v:f eqn="prod @3 21600 pixelWidth"/>
+                    <v:f eqn="prod @3 21600 pixelHeight"/>
+                    <v:f eqn="sum @0 0 1"/>
+                    <v:f eqn="prod @6 1 2"/>
+                    <v:f eqn="prod @7 21600 pixelWidth"/>
+                    <v:f eqn="sum @8 21600 0"/>
+                    <v:f eqn="prod @7 21600 pixelHeight"/>
+                    <v:f eqn="sum @10 21600 0"/>
+                  </v:formulas>
+                  <v:path o:extrusionok="f" gradientshapeok="t" o:connecttype="rect"/>
+                  <o:lock v:ext="edit" aspectratio="t"/>
+                </v:shapetype>
+                <v:shape id="Imagen 7" o:spid="_x0000_s1027" type="#_x0000_t75" alt="Interfaz de usuario gráfica, Diagrama&#10;&#10;Descripción generada automáticamente" style="position:absolute;width:38417;height:37814;visibility:visible;mso-wrap-style:square" o:gfxdata="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">
+                  <v:imagedata r:id="rId14" o:title="Interfaz de usuario gráfica, Diagrama&#10;&#10;Descripción generada automáticamente" cropbottom="34228f" cropright="48957f"/>
+                </v:shape>
+                <v:shape id="Imagen 11" o:spid="_x0000_s1028" type="#_x0000_t75" alt="Interfaz de usuario gráfica, Diagrama&#10;&#10;Descripción generada automáticamente" style="position:absolute;left:2286;top:40386;width:18288;height:37814;visibility:visible;mso-wrap-style:square" o:gfxdata="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">
+                  <v:imagedata r:id="rId14" o:title="Interfaz de usuario gráfica, Diagrama&#10;&#10;Descripción generada automáticamente" cropbottom="34228f" cropleft="16853f" cropright="40791f"/>
+                </v:shape>
+                <v:shape id="Imagen 12" o:spid="_x0000_s1029" type="#_x0000_t75" alt="Interfaz de usuario gráfica, Diagrama&#10;&#10;Descripción generada automáticamente" style="position:absolute;left:20574;top:40386;width:18288;height:37814;visibility:visible;mso-wrap-style:square" o:gfxdata="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">
+                  <v:imagedata r:id="rId14" o:title="Interfaz de usuario gráfica, Diagrama&#10;&#10;Descripción generada automáticamente" croptop="31938f" cropbottom="2290f" cropleft="17018f" cropright="40626f"/>
+                </v:shape>
+                <w10:wrap type="square"/>
+              </v:group>
+            </w:pict>
+          </mc:Fallback>
+        </mc:AlternateContent>
+      </w:r>
+      <w:r>
+        <w:rPr>
+          <w:rFonts w:ascii="Times New Roman" w:eastAsia="Arial" w:hAnsi="Times New Roman" w:cs="Times New Roman"/>
+          <w:b/>
+          <w:sz w:val="40"/>
+          <w:szCs w:val="40"/>
+        </w:rPr>
+        <w:t>Mapa de navegabilidad</w:t>
+      </w:r>
+    </w:p>
+    <w:p>
+      <w:pPr>
+        <w:spacing w:line="276" w:lineRule="auto"/>
+        <w:rPr>
+          <w:rFonts w:ascii="Times New Roman" w:eastAsia="Arial" w:hAnsi="Times New Roman" w:cs="Times New Roman"/>
+          <w:bCs/>
+          <w:sz w:val="24"/>
+          <w:szCs w:val="24"/>
+        </w:rPr>
+      </w:pPr>
+      <w:r>
+        <w:rPr>
+          <w:rFonts w:ascii="Times New Roman" w:eastAsia="Arial" w:hAnsi="Times New Roman" w:cs="Times New Roman"/>
+          <w:bCs/>
+          <w:sz w:val="24"/>
+          <w:szCs w:val="24"/>
+        </w:rPr>
+        <w:t xml:space="preserve">La plataforma </w:t>
+      </w:r>
+      <w:r>
+        <w:rPr>
+          <w:rFonts w:ascii="Times New Roman" w:eastAsia="Arial" w:hAnsi="Times New Roman" w:cs="Times New Roman"/>
+          <w:bCs/>
+          <w:sz w:val="24"/>
+          <w:szCs w:val="24"/>
+        </w:rPr>
+        <w:t xml:space="preserve">inicia con los banners de menús la opción de </w:t>
+      </w:r>
+      <w:proofErr w:type="spellStart"/>
+      <w:r>
+        <w:rPr>
+          <w:rFonts w:ascii="Times New Roman" w:eastAsia="Arial" w:hAnsi="Times New Roman" w:cs="Times New Roman"/>
+          <w:bCs/>
+          <w:sz w:val="24"/>
+          <w:szCs w:val="24"/>
+        </w:rPr>
+        <w:t>loguearse</w:t>
+      </w:r>
+      <w:proofErr w:type="spellEnd"/>
+      <w:r>
+        <w:rPr>
+          <w:rFonts w:ascii="Times New Roman" w:eastAsia="Arial" w:hAnsi="Times New Roman" w:cs="Times New Roman"/>
+          <w:bCs/>
+          <w:sz w:val="24"/>
+          <w:szCs w:val="24"/>
+        </w:rPr>
+        <w:t xml:space="preserve"> </w:t>
+      </w:r>
+      <w:r>
+        <w:rPr>
+          <w:rFonts w:ascii="Times New Roman" w:eastAsia="Arial" w:hAnsi="Times New Roman" w:cs="Times New Roman"/>
+          <w:bCs/>
+          <w:sz w:val="24"/>
+          <w:szCs w:val="24"/>
+        </w:rPr>
+        <w:t>y consultar sedes.</w:t>
+      </w:r>
+    </w:p>
+    <w:p>
+      <w:pPr>
+        <w:spacing w:line="276" w:lineRule="auto"/>
+        <w:rPr>
+          <w:rFonts w:ascii="Times New Roman" w:eastAsia="Arial" w:hAnsi="Times New Roman" w:cs="Times New Roman"/>
+          <w:bCs/>
+          <w:sz w:val="24"/>
+          <w:szCs w:val="24"/>
+        </w:rPr>
+      </w:pPr>
+    </w:p>
+    <w:p>
+      <w:pPr>
+        <w:spacing w:line="276" w:lineRule="auto"/>
+        <w:rPr>
+          <w:rFonts w:ascii="Times New Roman" w:eastAsia="Arial" w:hAnsi="Times New Roman" w:cs="Times New Roman"/>
+          <w:bCs/>
+          <w:sz w:val="24"/>
+          <w:szCs w:val="24"/>
+        </w:rPr>
+      </w:pPr>
+      <w:r>
+        <w:rPr>
+          <w:rFonts w:ascii="Times New Roman" w:eastAsia="Arial" w:hAnsi="Times New Roman" w:cs="Times New Roman"/>
+          <w:bCs/>
+          <w:sz w:val="24"/>
+          <w:szCs w:val="24"/>
+        </w:rPr>
+        <w:t xml:space="preserve">Desde su inicio se plantea que </w:t>
+      </w:r>
+      <w:r>
+        <w:rPr>
+          <w:rFonts w:ascii="Times New Roman" w:eastAsia="Arial" w:hAnsi="Times New Roman" w:cs="Times New Roman"/>
+          <w:bCs/>
+          <w:sz w:val="24"/>
+          <w:szCs w:val="24"/>
+        </w:rPr>
+        <w:t xml:space="preserve">la pagina se use mayormente en móviles, pero debe ser responsiva para distintas resoluciones de pantalla. </w:t>
+      </w:r>
+    </w:p>
+    <w:p>
+      <w:pPr>
+        <w:spacing w:line="276" w:lineRule="auto"/>
+        <w:rPr>
+          <w:rFonts w:ascii="Times New Roman" w:eastAsia="Arial" w:hAnsi="Times New Roman" w:cs="Times New Roman"/>
+          <w:bCs/>
+          <w:sz w:val="24"/>
+          <w:szCs w:val="24"/>
+        </w:rPr>
+      </w:pPr>
+    </w:p>
+    <w:p>
+      <w:pPr>
+        <w:spacing w:line="276" w:lineRule="auto"/>
+        <w:rPr>
+          <w:rFonts w:ascii="Times New Roman" w:eastAsia="Arial" w:hAnsi="Times New Roman" w:cs="Times New Roman"/>
+          <w:bCs/>
+          <w:sz w:val="24"/>
+          <w:szCs w:val="24"/>
+        </w:rPr>
+      </w:pPr>
+    </w:p>
+    <w:p>
+      <w:pPr>
+        <w:spacing w:line="276" w:lineRule="auto"/>
+        <w:rPr>
+          <w:rFonts w:ascii="Times New Roman" w:eastAsia="Arial" w:hAnsi="Times New Roman" w:cs="Times New Roman"/>
+          <w:bCs/>
+          <w:sz w:val="24"/>
+          <w:szCs w:val="24"/>
+        </w:rPr>
+      </w:pPr>
+    </w:p>
+    <w:p>
+      <w:pPr>
+        <w:spacing w:line="276" w:lineRule="auto"/>
+        <w:rPr>
+          <w:rFonts w:ascii="Times New Roman" w:eastAsia="Arial" w:hAnsi="Times New Roman" w:cs="Times New Roman"/>
+          <w:bCs/>
+          <w:sz w:val="24"/>
+          <w:szCs w:val="24"/>
+        </w:rPr>
+      </w:pPr>
+    </w:p>
+    <w:p>
+      <w:pPr>
+        <w:spacing w:line="276" w:lineRule="auto"/>
+        <w:rPr>
+          <w:rFonts w:ascii="Times New Roman" w:eastAsia="Arial" w:hAnsi="Times New Roman" w:cs="Times New Roman"/>
+          <w:bCs/>
+          <w:sz w:val="24"/>
+          <w:szCs w:val="24"/>
+        </w:rPr>
+      </w:pPr>
+    </w:p>
+    <w:p>
+      <w:pPr>
+        <w:spacing w:line="276" w:lineRule="auto"/>
+        <w:rPr>
+          <w:rFonts w:ascii="Times New Roman" w:eastAsia="Arial" w:hAnsi="Times New Roman" w:cs="Times New Roman"/>
+          <w:bCs/>
+          <w:sz w:val="24"/>
+          <w:szCs w:val="24"/>
+        </w:rPr>
+      </w:pPr>
+    </w:p>
+    <w:p>
+      <w:pPr>
+        <w:spacing w:line="276" w:lineRule="auto"/>
+        <w:rPr>
+          <w:rFonts w:ascii="Times New Roman" w:eastAsia="Arial" w:hAnsi="Times New Roman" w:cs="Times New Roman"/>
+          <w:bCs/>
+          <w:sz w:val="24"/>
+          <w:szCs w:val="24"/>
+        </w:rPr>
+      </w:pPr>
+    </w:p>
+    <w:p>
+      <w:pPr>
+        <w:spacing w:line="276" w:lineRule="auto"/>
+        <w:rPr>
+          <w:rFonts w:ascii="Times New Roman" w:eastAsia="Arial" w:hAnsi="Times New Roman" w:cs="Times New Roman"/>
+          <w:bCs/>
+          <w:sz w:val="24"/>
+          <w:szCs w:val="24"/>
+        </w:rPr>
+      </w:pPr>
+    </w:p>
+    <w:p>
+      <w:pPr>
+        <w:spacing w:line="276" w:lineRule="auto"/>
+        <w:rPr>
+          <w:rFonts w:ascii="Times New Roman" w:eastAsia="Arial" w:hAnsi="Times New Roman" w:cs="Times New Roman"/>
+          <w:bCs/>
+          <w:sz w:val="24"/>
+          <w:szCs w:val="24"/>
+        </w:rPr>
+      </w:pPr>
+    </w:p>
+    <w:p>
+      <w:pPr>
+        <w:spacing w:line="276" w:lineRule="auto"/>
+        <w:rPr>
+          <w:rFonts w:ascii="Times New Roman" w:eastAsia="Arial" w:hAnsi="Times New Roman" w:cs="Times New Roman"/>
+          <w:bCs/>
+          <w:sz w:val="24"/>
+          <w:szCs w:val="24"/>
+        </w:rPr>
+      </w:pPr>
+    </w:p>
+    <w:p>
+      <w:pPr>
+        <w:spacing w:line="276" w:lineRule="auto"/>
+        <w:rPr>
+          <w:rFonts w:ascii="Times New Roman" w:eastAsia="Arial" w:hAnsi="Times New Roman" w:cs="Times New Roman"/>
+          <w:bCs/>
+          <w:sz w:val="24"/>
+          <w:szCs w:val="24"/>
+        </w:rPr>
+      </w:pPr>
+    </w:p>
+    <w:p>
+      <w:pPr>
+        <w:spacing w:line="276" w:lineRule="auto"/>
+        <w:rPr>
+          <w:rFonts w:ascii="Times New Roman" w:eastAsia="Arial" w:hAnsi="Times New Roman" w:cs="Times New Roman"/>
+          <w:bCs/>
+          <w:sz w:val="24"/>
+          <w:szCs w:val="24"/>
+        </w:rPr>
+      </w:pPr>
+    </w:p>
+    <w:p>
+      <w:pPr>
+        <w:spacing w:line="276" w:lineRule="auto"/>
+        <w:rPr>
+          <w:rFonts w:ascii="Times New Roman" w:eastAsia="Arial" w:hAnsi="Times New Roman" w:cs="Times New Roman"/>
+          <w:bCs/>
+          <w:sz w:val="24"/>
+          <w:szCs w:val="24"/>
+        </w:rPr>
+      </w:pPr>
+      <w:r>
+        <w:rPr>
+          <w:rFonts w:ascii="Times New Roman" w:eastAsia="Arial" w:hAnsi="Times New Roman" w:cs="Times New Roman"/>
+          <w:bCs/>
+          <w:sz w:val="24"/>
+          <w:szCs w:val="24"/>
+        </w:rPr>
+        <w:t xml:space="preserve">Desde los permisos de usuario se puede hacer pedidos </w:t>
+      </w:r>
+    </w:p>
+    <w:p>
+      <w:pPr>
+        <w:rPr>
+          <w:rFonts w:ascii="Times New Roman" w:eastAsia="Arial" w:hAnsi="Times New Roman" w:cs="Times New Roman"/>
+          <w:bCs/>
+          <w:sz w:val="24"/>
+          <w:szCs w:val="24"/>
+        </w:rPr>
+      </w:pPr>
+      <w:r>
+        <w:rPr>
+          <w:rFonts w:ascii="Times New Roman" w:eastAsia="Arial" w:hAnsi="Times New Roman" w:cs="Times New Roman"/>
+          <w:bCs/>
+          <w:sz w:val="24"/>
+          <w:szCs w:val="24"/>
+        </w:rPr>
+        <w:br w:type="page"/>
+      </w:r>
+    </w:p>
+    <w:p>
+      <w:pPr>
+        <w:spacing w:line="276" w:lineRule="auto"/>
+        <w:rPr>
+          <w:rFonts w:ascii="Times New Roman" w:eastAsia="Arial" w:hAnsi="Times New Roman" w:cs="Times New Roman"/>
+          <w:bCs/>
+          <w:sz w:val="24"/>
+          <w:szCs w:val="24"/>
+        </w:rPr>
+      </w:pPr>
+      <w:r>
+        <w:rPr>
+          <w:rFonts w:ascii="Times New Roman" w:eastAsia="Arial" w:hAnsi="Times New Roman" w:cs="Times New Roman"/>
+          <w:bCs/>
+          <w:noProof/>
+          <w:sz w:val="24"/>
+          <w:szCs w:val="24"/>
+        </w:rPr>
+        <w:lastRenderedPageBreak/>
+        <mc:AlternateContent>
+          <mc:Choice Requires="wpg">
+            <w:drawing>
+              <wp:anchor distT="0" distB="0" distL="114300" distR="114300" simplePos="0" relativeHeight="251669504" behindDoc="0" locked="0" layoutInCell="1" allowOverlap="1" wp14:anchorId="5A430AC2" wp14:editId="7389CE13">
+                <wp:simplePos x="0" y="0"/>
+                <wp:positionH relativeFrom="column">
+                  <wp:posOffset>-175260</wp:posOffset>
+                </wp:positionH>
+                <wp:positionV relativeFrom="paragraph">
+                  <wp:posOffset>0</wp:posOffset>
+                </wp:positionV>
+                <wp:extent cx="3657600" cy="7734300"/>
+                <wp:effectExtent l="0" t="0" r="0" b="0"/>
+                <wp:wrapSquare wrapText="bothSides"/>
+                <wp:docPr id="20" name="Grupo 20"/>
+                <wp:cNvGraphicFramePr/>
+                <a:graphic xmlns:a="http://schemas.openxmlformats.org/drawingml/2006/main">
+                  <a:graphicData uri="http://schemas.microsoft.com/office/word/2010/wordprocessingGroup">
+                    <wpg:wgp>
+                      <wpg:cNvGrpSpPr/>
+                      <wpg:grpSpPr>
+                        <a:xfrm>
+                          <a:off x="0" y="0"/>
+                          <a:ext cx="3657600" cy="7734300"/>
+                          <a:chOff x="0" y="0"/>
+                          <a:chExt cx="3657600" cy="7734300"/>
+                        </a:xfrm>
+                      </wpg:grpSpPr>
+                      <pic:pic xmlns:pic="http://schemas.openxmlformats.org/drawingml/2006/picture">
+                        <pic:nvPicPr>
+                          <pic:cNvPr id="16" name="Imagen 16" descr="Interfaz de usuario gráfica, Diagrama&#10;&#10;Descripción generada automáticamente"/>
+                          <pic:cNvPicPr>
+                            <a:picLocks noChangeAspect="1"/>
+                          </pic:cNvPicPr>
+                        </pic:nvPicPr>
+                        <pic:blipFill rotWithShape="1">
+                          <a:blip r:embed="rId13">
+                            <a:extLst>
+                              <a:ext uri="{28A0092B-C50C-407E-A947-70E740481C1C}">
+                                <a14:useLocalDpi xmlns:a14="http://schemas.microsoft.com/office/drawing/2010/main" val="0"/>
+                              </a:ext>
+                            </a:extLst>
+                          </a:blip>
+                          <a:srcRect l="49987" r="37971" b="52228"/>
+                          <a:stretch/>
+                        </pic:blipFill>
+                        <pic:spPr bwMode="auto">
+                          <a:xfrm>
+                            <a:off x="0" y="3952875"/>
+                            <a:ext cx="1828800" cy="3781425"/>
+                          </a:xfrm>
+                          <a:prstGeom prst="rect">
+                            <a:avLst/>
+                          </a:prstGeom>
+                          <a:noFill/>
+                          <a:ln>
+                            <a:noFill/>
+                          </a:ln>
+                          <a:extLst>
+                            <a:ext uri="{53640926-AAD7-44D8-BBD7-CCE9431645EC}">
+                              <a14:shadowObscured xmlns:a14="http://schemas.microsoft.com/office/drawing/2010/main"/>
+                            </a:ext>
+                          </a:extLst>
+                        </pic:spPr>
+                      </pic:pic>
+                      <pic:pic xmlns:pic="http://schemas.openxmlformats.org/drawingml/2006/picture">
+                        <pic:nvPicPr>
+                          <pic:cNvPr id="17" name="Imagen 17" descr="Interfaz de usuario gráfica, Diagrama&#10;&#10;Descripción generada automáticamente"/>
+                          <pic:cNvPicPr>
+                            <a:picLocks noChangeAspect="1"/>
+                          </pic:cNvPicPr>
+                        </pic:nvPicPr>
+                        <pic:blipFill rotWithShape="1">
+                          <a:blip r:embed="rId13">
+                            <a:extLst>
+                              <a:ext uri="{28A0092B-C50C-407E-A947-70E740481C1C}">
+                                <a14:useLocalDpi xmlns:a14="http://schemas.microsoft.com/office/drawing/2010/main" val="0"/>
+                              </a:ext>
+                            </a:extLst>
+                          </a:blip>
+                          <a:srcRect l="86053" r="1905" b="52228"/>
+                          <a:stretch/>
+                        </pic:blipFill>
+                        <pic:spPr bwMode="auto">
+                          <a:xfrm>
+                            <a:off x="1828800" y="3952875"/>
+                            <a:ext cx="1828800" cy="3781425"/>
+                          </a:xfrm>
+                          <a:prstGeom prst="rect">
+                            <a:avLst/>
+                          </a:prstGeom>
+                          <a:noFill/>
+                          <a:ln>
+                            <a:noFill/>
+                          </a:ln>
+                          <a:extLst>
+                            <a:ext uri="{53640926-AAD7-44D8-BBD7-CCE9431645EC}">
+                              <a14:shadowObscured xmlns:a14="http://schemas.microsoft.com/office/drawing/2010/main"/>
+                            </a:ext>
+                          </a:extLst>
+                        </pic:spPr>
+                      </pic:pic>
+                      <pic:pic xmlns:pic="http://schemas.openxmlformats.org/drawingml/2006/picture">
+                        <pic:nvPicPr>
+                          <pic:cNvPr id="18" name="Imagen 18" descr="Interfaz de usuario gráfica, Diagrama&#10;&#10;Descripción generada automáticamente"/>
+                          <pic:cNvPicPr>
+                            <a:picLocks noChangeAspect="1"/>
+                          </pic:cNvPicPr>
+                        </pic:nvPicPr>
+                        <pic:blipFill rotWithShape="1">
+                          <a:blip r:embed="rId13">
+                            <a:extLst>
+                              <a:ext uri="{28A0092B-C50C-407E-A947-70E740481C1C}">
+                                <a14:useLocalDpi xmlns:a14="http://schemas.microsoft.com/office/drawing/2010/main" val="0"/>
+                              </a:ext>
+                            </a:extLst>
+                          </a:blip>
+                          <a:srcRect l="37946" r="50012" b="52228"/>
+                          <a:stretch/>
+                        </pic:blipFill>
+                        <pic:spPr bwMode="auto">
+                          <a:xfrm>
+                            <a:off x="0" y="0"/>
+                            <a:ext cx="1828800" cy="3781425"/>
+                          </a:xfrm>
+                          <a:prstGeom prst="rect">
+                            <a:avLst/>
+                          </a:prstGeom>
+                          <a:noFill/>
+                          <a:ln>
+                            <a:noFill/>
+                          </a:ln>
+                          <a:extLst>
+                            <a:ext uri="{53640926-AAD7-44D8-BBD7-CCE9431645EC}">
+                              <a14:shadowObscured xmlns:a14="http://schemas.microsoft.com/office/drawing/2010/main"/>
+                            </a:ext>
+                          </a:extLst>
+                        </pic:spPr>
+                      </pic:pic>
+                      <pic:pic xmlns:pic="http://schemas.openxmlformats.org/drawingml/2006/picture">
+                        <pic:nvPicPr>
+                          <pic:cNvPr id="19" name="Imagen 19" descr="Interfaz de usuario gráfica, Diagrama&#10;&#10;Descripción generada automáticamente"/>
+                          <pic:cNvPicPr>
+                            <a:picLocks noChangeAspect="1"/>
+                          </pic:cNvPicPr>
+                        </pic:nvPicPr>
+                        <pic:blipFill rotWithShape="1">
+                          <a:blip r:embed="rId13">
+                            <a:extLst>
+                              <a:ext uri="{28A0092B-C50C-407E-A947-70E740481C1C}">
+                                <a14:useLocalDpi xmlns:a14="http://schemas.microsoft.com/office/drawing/2010/main" val="0"/>
+                              </a:ext>
+                            </a:extLst>
+                          </a:blip>
+                          <a:srcRect l="61842" r="26116" b="52228"/>
+                          <a:stretch/>
+                        </pic:blipFill>
+                        <pic:spPr bwMode="auto">
+                          <a:xfrm>
+                            <a:off x="1828800" y="0"/>
+                            <a:ext cx="1828800" cy="3781425"/>
+                          </a:xfrm>
+                          <a:prstGeom prst="rect">
+                            <a:avLst/>
+                          </a:prstGeom>
+                          <a:noFill/>
+                          <a:ln>
+                            <a:noFill/>
+                          </a:ln>
+                          <a:extLst>
+                            <a:ext uri="{53640926-AAD7-44D8-BBD7-CCE9431645EC}">
+                              <a14:shadowObscured xmlns:a14="http://schemas.microsoft.com/office/drawing/2010/main"/>
+                            </a:ext>
+                          </a:extLst>
+                        </pic:spPr>
+                      </pic:pic>
+                    </wpg:wgp>
+                  </a:graphicData>
+                </a:graphic>
+              </wp:anchor>
+            </w:drawing>
+          </mc:Choice>
+          <mc:Fallback>
+            <w:pict>
+              <v:group w14:anchorId="537070CF" id="Grupo 20" o:spid="_x0000_s1026" style="position:absolute;margin-left:-13.8pt;margin-top:0;width:4in;height:609pt;z-index:251669504" coordsize="36576,77343" o:gfxdata="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">
+                <v:shape id="Imagen 16" o:spid="_x0000_s1027" type="#_x0000_t75" alt="Interfaz de usuario gráfica, Diagrama&#10;&#10;Descripción generada automáticamente" style="position:absolute;top:39528;width:18288;height:37815;visibility:visible;mso-wrap-style:square" o:gfxdata="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">
+                  <v:imagedata r:id="rId14" o:title="Interfaz de usuario gráfica, Diagrama&#10;&#10;Descripción generada automáticamente" cropbottom="34228f" cropleft="32759f" cropright="24885f"/>
+                </v:shape>
+                <v:shape id="Imagen 17" o:spid="_x0000_s1028" type="#_x0000_t75" alt="Interfaz de usuario gráfica, Diagrama&#10;&#10;Descripción generada automáticamente" style="position:absolute;left:18288;top:39528;width:18288;height:37815;visibility:visible;mso-wrap-style:square" o:gfxdata="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">
+                  <v:imagedata r:id="rId14" o:title="Interfaz de usuario gráfica, Diagrama&#10;&#10;Descripción generada automáticamente" cropbottom="34228f" cropleft="56396f" cropright="1248f"/>
+                </v:shape>
+                <v:shape id="Imagen 18" o:spid="_x0000_s1029" type="#_x0000_t75" alt="Interfaz de usuario gráfica, Diagrama&#10;&#10;Descripción generada automáticamente" style="position:absolute;width:18288;height:37814;visibility:visible;mso-wrap-style:square" o:gfxdata="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">
+                  <v:imagedata r:id="rId14" o:title="Interfaz de usuario gráfica, Diagrama&#10;&#10;Descripción generada automáticamente" cropbottom="34228f" cropleft="24868f" cropright="32776f"/>
+                </v:shape>
+                <v:shape id="Imagen 19" o:spid="_x0000_s1030" type="#_x0000_t75" alt="Interfaz de usuario gráfica, Diagrama&#10;&#10;Descripción generada automáticamente" style="position:absolute;left:18288;width:18288;height:37814;visibility:visible;mso-wrap-style:square" o:gfxdata="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">
+                  <v:imagedata r:id="rId14" o:title="Interfaz de usuario gráfica, Diagrama&#10;&#10;Descripción generada automáticamente" cropbottom="34228f" cropleft="40529f" cropright="17115f"/>
+                </v:shape>
+                <w10:wrap type="square"/>
+              </v:group>
+            </w:pict>
+          </mc:Fallback>
+        </mc:AlternateContent>
+      </w:r>
+    </w:p>
+    <w:p>
+      <w:pPr>
+        <w:rPr>
+          <w:rFonts w:ascii="Times New Roman" w:eastAsia="Arial" w:hAnsi="Times New Roman" w:cs="Times New Roman"/>
+          <w:bCs/>
+          <w:sz w:val="24"/>
+          <w:szCs w:val="24"/>
+        </w:rPr>
+      </w:pPr>
+      <w:r>
+        <w:rPr>
+          <w:rFonts w:ascii="Times New Roman" w:eastAsia="Arial" w:hAnsi="Times New Roman" w:cs="Times New Roman"/>
+          <w:bCs/>
+          <w:sz w:val="24"/>
+          <w:szCs w:val="24"/>
+        </w:rPr>
+        <w:t>Con los permisos de administrador se puede gestionar los usuarios y productos</w:t>
+      </w:r>
+    </w:p>
+    <w:p>
+      <w:pPr>
+        <w:rPr>
+          <w:rFonts w:ascii="Times New Roman" w:eastAsia="Arial" w:hAnsi="Times New Roman" w:cs="Times New Roman"/>
+          <w:bCs/>
+          <w:sz w:val="24"/>
+          <w:szCs w:val="24"/>
+        </w:rPr>
+      </w:pPr>
+    </w:p>
+    <w:p>
+      <w:pPr>
+        <w:rPr>
+          <w:rFonts w:ascii="Times New Roman" w:eastAsia="Arial" w:hAnsi="Times New Roman" w:cs="Times New Roman"/>
+          <w:bCs/>
+          <w:sz w:val="24"/>
+          <w:szCs w:val="24"/>
+        </w:rPr>
+      </w:pPr>
+    </w:p>
+    <w:p>
+      <w:pPr>
+        <w:rPr>
+          <w:rFonts w:ascii="Times New Roman" w:eastAsia="Arial" w:hAnsi="Times New Roman" w:cs="Times New Roman"/>
+          <w:bCs/>
+          <w:sz w:val="24"/>
+          <w:szCs w:val="24"/>
+        </w:rPr>
+      </w:pPr>
+    </w:p>
+    <w:p>
+      <w:pPr>
+        <w:rPr>
+          <w:rFonts w:ascii="Times New Roman" w:eastAsia="Arial" w:hAnsi="Times New Roman" w:cs="Times New Roman"/>
+          <w:bCs/>
+          <w:sz w:val="24"/>
+          <w:szCs w:val="24"/>
+        </w:rPr>
+      </w:pPr>
+    </w:p>
+    <w:p>
+      <w:pPr>
+        <w:rPr>
+          <w:rFonts w:ascii="Times New Roman" w:eastAsia="Arial" w:hAnsi="Times New Roman" w:cs="Times New Roman"/>
+          <w:bCs/>
+          <w:sz w:val="24"/>
+          <w:szCs w:val="24"/>
+        </w:rPr>
+      </w:pPr>
+    </w:p>
+    <w:p>
+      <w:pPr>
+        <w:rPr>
+          <w:rFonts w:ascii="Times New Roman" w:eastAsia="Arial" w:hAnsi="Times New Roman" w:cs="Times New Roman"/>
+          <w:bCs/>
+          <w:sz w:val="24"/>
+          <w:szCs w:val="24"/>
+        </w:rPr>
+      </w:pPr>
+    </w:p>
+    <w:p>
+      <w:pPr>
+        <w:rPr>
+          <w:rFonts w:ascii="Times New Roman" w:eastAsia="Arial" w:hAnsi="Times New Roman" w:cs="Times New Roman"/>
+          <w:bCs/>
+          <w:sz w:val="24"/>
+          <w:szCs w:val="24"/>
+        </w:rPr>
+      </w:pPr>
+    </w:p>
+    <w:p>
+      <w:pPr>
+        <w:rPr>
+          <w:rFonts w:ascii="Times New Roman" w:eastAsia="Arial" w:hAnsi="Times New Roman" w:cs="Times New Roman"/>
+          <w:bCs/>
+          <w:sz w:val="24"/>
+          <w:szCs w:val="24"/>
+        </w:rPr>
+      </w:pPr>
+    </w:p>
+    <w:p>
+      <w:pPr>
+        <w:rPr>
+          <w:rFonts w:ascii="Times New Roman" w:eastAsia="Arial" w:hAnsi="Times New Roman" w:cs="Times New Roman"/>
+          <w:bCs/>
+          <w:sz w:val="24"/>
+          <w:szCs w:val="24"/>
+        </w:rPr>
+      </w:pPr>
+    </w:p>
+    <w:p>
+      <w:pPr>
+        <w:rPr>
+          <w:rFonts w:ascii="Times New Roman" w:eastAsia="Arial" w:hAnsi="Times New Roman" w:cs="Times New Roman"/>
+          <w:bCs/>
+          <w:sz w:val="24"/>
+          <w:szCs w:val="24"/>
+        </w:rPr>
+      </w:pPr>
+    </w:p>
+    <w:p>
+      <w:pPr>
+        <w:rPr>
+          <w:rFonts w:ascii="Times New Roman" w:eastAsia="Arial" w:hAnsi="Times New Roman" w:cs="Times New Roman"/>
+          <w:bCs/>
+          <w:sz w:val="24"/>
+          <w:szCs w:val="24"/>
+        </w:rPr>
+      </w:pPr>
+    </w:p>
+    <w:p>
+      <w:pPr>
+        <w:rPr>
+          <w:rFonts w:ascii="Times New Roman" w:eastAsia="Arial" w:hAnsi="Times New Roman" w:cs="Times New Roman"/>
+          <w:bCs/>
+          <w:sz w:val="24"/>
+          <w:szCs w:val="24"/>
+        </w:rPr>
+      </w:pPr>
+      <w:r>
+        <w:rPr>
+          <w:rFonts w:ascii="Times New Roman" w:eastAsia="Arial" w:hAnsi="Times New Roman" w:cs="Times New Roman"/>
+          <w:bCs/>
+          <w:sz w:val="24"/>
+          <w:szCs w:val="24"/>
+        </w:rPr>
+        <w:t xml:space="preserve">Finalmente en superadministrador </w:t>
+      </w:r>
+      <w:r>
+        <w:rPr>
+          <w:rFonts w:ascii="Times New Roman" w:eastAsia="Arial" w:hAnsi="Times New Roman" w:cs="Times New Roman"/>
+          <w:bCs/>
+          <w:sz w:val="24"/>
+          <w:szCs w:val="24"/>
+        </w:rPr>
+        <w:t xml:space="preserve">se habilita la opción de gestionar los menús y ver estadísticas </w:t>
+      </w:r>
+    </w:p>
+    <w:p>
+      <w:pPr>
+        <w:rPr>
+          <w:rFonts w:ascii="Times New Roman" w:eastAsia="Arial" w:hAnsi="Times New Roman" w:cs="Times New Roman"/>
+          <w:bCs/>
+          <w:sz w:val="24"/>
+          <w:szCs w:val="24"/>
+        </w:rPr>
+      </w:pPr>
+    </w:p>
+    <w:p>
+      <w:pPr>
+        <w:rPr>
+          <w:rFonts w:ascii="Times New Roman" w:eastAsia="Arial" w:hAnsi="Times New Roman" w:cs="Times New Roman"/>
+          <w:bCs/>
+          <w:sz w:val="24"/>
+          <w:szCs w:val="24"/>
+        </w:rPr>
+      </w:pPr>
+    </w:p>
+    <w:p>
+      <w:pPr>
+        <w:rPr>
+          <w:rFonts w:ascii="Times New Roman" w:eastAsia="Arial" w:hAnsi="Times New Roman" w:cs="Times New Roman"/>
+          <w:bCs/>
+          <w:sz w:val="24"/>
+          <w:szCs w:val="24"/>
+        </w:rPr>
+      </w:pPr>
+    </w:p>
+    <w:p>
+      <w:pPr>
+        <w:rPr>
+          <w:rFonts w:ascii="Times New Roman" w:eastAsia="Arial" w:hAnsi="Times New Roman" w:cs="Times New Roman"/>
+          <w:bCs/>
+          <w:sz w:val="24"/>
+          <w:szCs w:val="24"/>
+        </w:rPr>
+      </w:pPr>
+    </w:p>
+    <w:p>
+      <w:pPr>
+        <w:rPr>
+          <w:rFonts w:ascii="Times New Roman" w:eastAsia="Arial" w:hAnsi="Times New Roman" w:cs="Times New Roman"/>
+          <w:bCs/>
+          <w:sz w:val="24"/>
+          <w:szCs w:val="24"/>
+        </w:rPr>
+      </w:pPr>
+    </w:p>
+    <w:p>
+      <w:pPr>
+        <w:rPr>
+          <w:rFonts w:ascii="Times New Roman" w:eastAsia="Arial" w:hAnsi="Times New Roman" w:cs="Times New Roman"/>
+          <w:bCs/>
+          <w:sz w:val="24"/>
+          <w:szCs w:val="24"/>
+        </w:rPr>
+      </w:pPr>
+    </w:p>
+    <w:p>
+      <w:pPr>
+        <w:rPr>
+          <w:rFonts w:ascii="Times New Roman" w:eastAsia="Arial" w:hAnsi="Times New Roman" w:cs="Times New Roman"/>
+          <w:bCs/>
+          <w:sz w:val="24"/>
+          <w:szCs w:val="24"/>
+        </w:rPr>
+      </w:pPr>
+    </w:p>
+    <w:p>
+      <w:pPr>
+        <w:rPr>
+          <w:rFonts w:ascii="Times New Roman" w:eastAsia="Arial" w:hAnsi="Times New Roman" w:cs="Times New Roman"/>
+          <w:bCs/>
+          <w:sz w:val="24"/>
+          <w:szCs w:val="24"/>
+        </w:rPr>
+      </w:pPr>
+    </w:p>
+    <w:p>
+      <w:pPr>
+        <w:rPr>
+          <w:rFonts w:ascii="Times New Roman" w:eastAsia="Arial" w:hAnsi="Times New Roman" w:cs="Times New Roman"/>
+          <w:bCs/>
+          <w:sz w:val="24"/>
+          <w:szCs w:val="24"/>
+        </w:rPr>
+      </w:pPr>
+    </w:p>
+    <w:p>
+      <w:pPr>
+        <w:rPr>
+          <w:rFonts w:ascii="Times New Roman" w:eastAsia="Arial" w:hAnsi="Times New Roman" w:cs="Times New Roman"/>
+          <w:bCs/>
+          <w:sz w:val="24"/>
+          <w:szCs w:val="24"/>
+        </w:rPr>
+      </w:pPr>
+    </w:p>
+    <w:p>
+      <w:pPr>
+        <w:rPr>
+          <w:rFonts w:ascii="Times New Roman" w:eastAsia="Arial" w:hAnsi="Times New Roman" w:cs="Times New Roman"/>
+          <w:bCs/>
+          <w:sz w:val="24"/>
+          <w:szCs w:val="24"/>
+        </w:rPr>
+      </w:pPr>
+      <w:r>
+        <w:rPr>
+          <w:rFonts w:ascii="Times New Roman" w:eastAsia="Arial" w:hAnsi="Times New Roman" w:cs="Times New Roman"/>
+          <w:b/>
+          <w:sz w:val="28"/>
+          <w:szCs w:val="28"/>
+          <w:u w:val="single"/>
+        </w:rPr>
+        <w:t>Repositorio en GitHub:</w:t>
+      </w:r>
+      <w:r>
+        <w:rPr>
+          <w:rFonts w:ascii="Times New Roman" w:eastAsia="Arial" w:hAnsi="Times New Roman" w:cs="Times New Roman"/>
+          <w:bCs/>
+          <w:sz w:val="24"/>
+          <w:szCs w:val="24"/>
+        </w:rPr>
+        <w:t xml:space="preserve"> </w:t>
+      </w:r>
+      <w:r>
+        <w:rPr>
+          <w:rFonts w:ascii="Times New Roman" w:eastAsia="Arial" w:hAnsi="Times New Roman" w:cs="Times New Roman"/>
+          <w:bCs/>
+          <w:sz w:val="24"/>
+          <w:szCs w:val="24"/>
+        </w:rPr>
+        <w:t>https://github.com/JESP93/Ciclo3.git</w:t>
+      </w:r>
     </w:p>
     <w:sectPr>
       <w:pgSz w:w="12240" w:h="15840" w:code="1"/>
@@ -5561,12 +6809,6 @@
 </file>
 
 <file path=customXml/item1.xml><?xml version="1.0" encoding="utf-8"?>
-<p:properties xmlns:p="http://schemas.microsoft.com/office/2006/metadata/properties" xmlns:xsi="http://www.w3.org/2001/XMLSchema-instance" xmlns:pc="http://schemas.microsoft.com/office/infopath/2007/PartnerControls">
-  <documentManagement/>
-</p:properties>
-</file>
-
-<file path=customXml/item2.xml><?xml version="1.0" encoding="utf-8"?>
 <?mso-contentType ?>
 <FormTemplates xmlns="http://schemas.microsoft.com/sharepoint/v3/contenttype/forms">
   <Display>DocumentLibraryForm</Display>
@@ -5575,7 +6817,7 @@
 </FormTemplates>
 </file>
 
-<file path=customXml/item3.xml><?xml version="1.0" encoding="utf-8"?>
+<file path=customXml/item2.xml><?xml version="1.0" encoding="utf-8"?>
 <ct:contentTypeSchema xmlns:ct="http://schemas.microsoft.com/office/2006/metadata/contentType" xmlns:ma="http://schemas.microsoft.com/office/2006/metadata/properties/metaAttributes" ct:_="" ma:_="" ma:contentTypeName="Documento" ma:contentTypeID="0x01010062F6772D25A8B3428C104131739701F1" ma:contentTypeVersion="0" ma:contentTypeDescription="Crear nuevo documento." ma:contentTypeScope="" ma:versionID="8e6c39a5bc771b7bef0b10ed386d2e55">
   <xsd:schema xmlns:xsd="http://www.w3.org/2001/XMLSchema" xmlns:xs="http://www.w3.org/2001/XMLSchema" xmlns:p="http://schemas.microsoft.com/office/2006/metadata/properties" targetNamespace="http://schemas.microsoft.com/office/2006/metadata/properties" ma:root="true" ma:fieldsID="6b38d0102439550da8d0661d693d3fcc">
     <xsd:element name="properties">
@@ -5689,28 +6931,19 @@
 </ct:contentTypeSchema>
 </file>
 
-<file path=customXml/item4.xml><?xml version="1.0" encoding="utf-8"?>
+<file path=customXml/item3.xml><?xml version="1.0" encoding="utf-8"?>
 <go:gDocsCustomXmlDataStorage xmlns:go="http://customooxmlschemas.google.com/" xmlns:r="http://schemas.openxmlformats.org/officeDocument/2006/relationships">
   <go:docsCustomData xmlns:go="http://customooxmlschemas.google.com/" roundtripDataSignature="AMtx7mjISHfWl32k2ecfiOZ0EFofYrfPEw==">AMUW2mXq2zjMVPHzOma5CZmuMafC9gQJWThPsa4ZkJqPNNHWNCmYDxZ29MPlfM1VO7v2d091BsvSKWwj6lhS8WnmTyq95LUVKw0Mubo4TLNnl9YcYuI1Ke4=</go:docsCustomData>
 </go:gDocsCustomXmlDataStorage>
 </file>
 
-<file path=customXml/itemProps1.xml><?xml version="1.0" encoding="utf-8"?>
-<ds:datastoreItem xmlns:ds="http://schemas.openxmlformats.org/officeDocument/2006/customXml" ds:itemID="{2ED50C7E-A3F7-4C7E-A400-72AE4412A80F}">
-  <ds:schemaRefs>
-    <ds:schemaRef ds:uri="http://schemas.microsoft.com/office/infopath/2007/PartnerControls"/>
-    <ds:schemaRef ds:uri="http://purl.org/dc/dcmitype/"/>
-    <ds:schemaRef ds:uri="http://schemas.microsoft.com/office/2006/metadata/properties"/>
-    <ds:schemaRef ds:uri="http://schemas.openxmlformats.org/package/2006/metadata/core-properties"/>
-    <ds:schemaRef ds:uri="http://schemas.microsoft.com/office/2006/documentManagement/types"/>
-    <ds:schemaRef ds:uri="http://purl.org/dc/elements/1.1/"/>
-    <ds:schemaRef ds:uri="http://purl.org/dc/terms/"/>
-    <ds:schemaRef ds:uri="http://www.w3.org/XML/1998/namespace"/>
-  </ds:schemaRefs>
-</ds:datastoreItem>
+<file path=customXml/item4.xml><?xml version="1.0" encoding="utf-8"?>
+<p:properties xmlns:p="http://schemas.microsoft.com/office/2006/metadata/properties" xmlns:xsi="http://www.w3.org/2001/XMLSchema-instance" xmlns:pc="http://schemas.microsoft.com/office/infopath/2007/PartnerControls">
+  <documentManagement/>
+</p:properties>
 </file>
 
-<file path=customXml/itemProps2.xml><?xml version="1.0" encoding="utf-8"?>
+<file path=customXml/itemProps1.xml><?xml version="1.0" encoding="utf-8"?>
 <ds:datastoreItem xmlns:ds="http://schemas.openxmlformats.org/officeDocument/2006/customXml" ds:itemID="{86E3FBDE-B2C2-4D94-9B44-574C29C94998}">
   <ds:schemaRefs>
     <ds:schemaRef ds:uri="http://schemas.microsoft.com/sharepoint/v3/contenttype/forms"/>
@@ -5718,7 +6951,7 @@
 </ds:datastoreItem>
 </file>
 
-<file path=customXml/itemProps3.xml><?xml version="1.0" encoding="utf-8"?>
+<file path=customXml/itemProps2.xml><?xml version="1.0" encoding="utf-8"?>
 <ds:datastoreItem xmlns:ds="http://schemas.openxmlformats.org/officeDocument/2006/customXml" ds:itemID="{DDC16646-D70F-4971-98AB-FC85FF82A149}">
   <ds:schemaRefs>
     <ds:schemaRef ds:uri="http://schemas.microsoft.com/office/2006/metadata/contentType"/>
@@ -5734,11 +6967,20 @@
 </ds:datastoreItem>
 </file>
 
-<file path=customXml/itemProps4.xml><?xml version="1.0" encoding="utf-8"?>
+<file path=customXml/itemProps3.xml><?xml version="1.0" encoding="utf-8"?>
 <ds:datastoreItem xmlns:ds="http://schemas.openxmlformats.org/officeDocument/2006/customXml" ds:itemID="{11111111-1234-1234-1234-123412341234}">
   <ds:schemaRefs>
     <ds:schemaRef ds:uri="http://customooxmlschemas.google.com/"/>
     <ds:schemaRef ds:uri="http://schemas.openxmlformats.org/officeDocument/2006/relationships"/>
   </ds:schemaRefs>
 </ds:datastoreItem>
+</file>
+
+<file path=customXml/itemProps4.xml><?xml version="1.0" encoding="utf-8"?>
+<ds:datastoreItem xmlns:ds="http://schemas.openxmlformats.org/officeDocument/2006/customXml" ds:itemID="{2ED50C7E-A3F7-4C7E-A400-72AE4412A80F}">
+  <ds:schemaRefs>
+    <ds:schemaRef ds:uri="http://schemas.microsoft.com/office/2006/metadata/properties"/>
+    <ds:schemaRef ds:uri="http://schemas.microsoft.com/office/infopath/2007/PartnerControls"/>
+  </ds:schemaRefs>
+</ds:datastoreItem>
 </file>
</xml_diff>